<commit_message>
Update planning analysis and fix stylesheet path
</commit_message>
<xml_diff>
--- a/planning/planning-analysis-pdf/planning-analysis.docx
+++ b/planning/planning-analysis-pdf/planning-analysis.docx
@@ -59,16 +59,7 @@
           <w:sz w:val="28"/>
           <w:szCs w:val="28"/>
         </w:rPr>
-        <w:t xml:space="preserve">Professor: </w:t>
-      </w:r>
-      <w:r>
-        <w:rPr>
-          <w:b/>
-          <w:bCs/>
-          <w:sz w:val="28"/>
-          <w:szCs w:val="28"/>
-        </w:rPr>
-        <w:t>Anand Veeraswamy</w:t>
+        <w:t>Professor: Anand Veeraswamy</w:t>
       </w:r>
     </w:p>
     <w:p/>
@@ -97,22 +88,40 @@
           <w:szCs w:val="28"/>
         </w:rPr>
       </w:pPr>
+      <w:proofErr w:type="spellStart"/>
       <w:r>
         <w:rPr>
           <w:color w:val="BF4E14" w:themeColor="accent2" w:themeShade="BF"/>
           <w:sz w:val="28"/>
           <w:szCs w:val="28"/>
         </w:rPr>
-        <w:t xml:space="preserve">Github: </w:t>
-      </w:r>
-    </w:p>
-    <w:p>
-      <w:pPr>
+        <w:t>Github</w:t>
+      </w:r>
+      <w:proofErr w:type="spellEnd"/>
+      <w:r>
         <w:rPr>
           <w:color w:val="BF4E14" w:themeColor="accent2" w:themeShade="BF"/>
           <w:sz w:val="28"/>
           <w:szCs w:val="28"/>
         </w:rPr>
+        <w:t xml:space="preserve">: </w:t>
+      </w:r>
+      <w:hyperlink r:id="rId5" w:history="1">
+        <w:r>
+          <w:rPr>
+            <w:color w:val="BF4E14" w:themeColor="accent2" w:themeShade="BF"/>
+          </w:rPr>
+          <w:t>https://feliciaotieno.github.io/javascript-assessment/</w:t>
+        </w:r>
+      </w:hyperlink>
+    </w:p>
+    <w:p>
+      <w:pPr>
+        <w:rPr>
+          <w:color w:val="BF4E14" w:themeColor="accent2" w:themeShade="BF"/>
+          <w:sz w:val="28"/>
+          <w:szCs w:val="28"/>
+        </w:rPr>
       </w:pPr>
     </w:p>
     <w:p>
@@ -145,10 +154,7 @@
     </w:p>
     <w:p>
       <w:r>
-        <w:t>Target Audience &amp; Voice</w:t>
-      </w:r>
-      <w:r>
-        <w:t>:</w:t>
+        <w:t>Target Audience &amp; Voice:</w:t>
       </w:r>
     </w:p>
     <w:p>
@@ -160,13 +166,7 @@
         </w:numPr>
       </w:pPr>
       <w:r>
-        <w:t xml:space="preserve">Solo </w:t>
-      </w:r>
-      <w:r>
-        <w:t>travellers</w:t>
-      </w:r>
-      <w:r>
-        <w:t>, students, and families who want honest, up-to-date advice</w:t>
+        <w:t>Solo travellers, students, and families who want honest, up-to-date advice</w:t>
       </w:r>
     </w:p>
     <w:p>
@@ -196,13 +196,7 @@
     <w:p/>
     <w:p>
       <w:r>
-        <w:t xml:space="preserve">The voice of the site is approachable yet professional, aiming to resonate with </w:t>
-      </w:r>
-      <w:r>
-        <w:t>travellers</w:t>
-      </w:r>
-      <w:r>
-        <w:t xml:space="preserve"> seeking authentic experiences. By blending concise, informative content with a conversational tone, the website engages users while maintaining credibility. The presentation avoids clichés and focuses on practical advice that aligns with the needs of modern, tech-savvy explorers. Accessibility is a core principle, ensuring that the content, visuals, and features are inclusive for all users.</w:t>
+        <w:t>The voice of the site is approachable yet professional, aiming to resonate with travellers seeking authentic experiences. By blending concise, informative content with a conversational tone, the website engages users while maintaining credibility. The presentation avoids clichés and focuses on practical advice that aligns with the needs of modern, tech-savvy explorers. Accessibility is a core principle, ensuring that the content, visuals, and features are inclusive for all users.</w:t>
       </w:r>
     </w:p>
     <w:p>
@@ -229,13 +223,7 @@
         </w:numPr>
       </w:pPr>
       <w:r>
-        <w:t xml:space="preserve">Mobile-first: Most </w:t>
-      </w:r>
-      <w:r>
-        <w:t>travellers</w:t>
-      </w:r>
-      <w:r>
-        <w:t xml:space="preserve"> research on their phones, so every page is fully responsive</w:t>
+        <w:t>Mobile-first: Most travellers research on their phones, so every page is fully responsive</w:t>
       </w:r>
     </w:p>
     <w:p>
@@ -247,10 +235,7 @@
         </w:numPr>
       </w:pPr>
       <w:r>
-        <w:t>Colour</w:t>
-      </w:r>
-      <w:r>
-        <w:t xml:space="preserve"> palette: Calming greens and golds, with clear contrast for readability</w:t>
+        <w:t>Colour palette: Calming greens and golds, with clear contrast for readability</w:t>
       </w:r>
     </w:p>
     <w:p>
@@ -313,13 +298,7 @@
     </w:p>
     <w:p>
       <w:r>
-        <w:t xml:space="preserve">The homepage is a welcoming, </w:t>
-      </w:r>
-      <w:r>
-        <w:t>visually rich</w:t>
-      </w:r>
-      <w:r>
-        <w:t xml:space="preserve"> starting point.</w:t>
+        <w:t>The homepage is a welcoming, visually rich starting point.</w:t>
       </w:r>
     </w:p>
     <w:p>
@@ -359,13 +338,7 @@
     </w:p>
     <w:p>
       <w:r>
-        <w:t xml:space="preserve">Prominent hero image and title set the tone, with subhead and quick links to core features. </w:t>
-      </w:r>
-      <w:r>
-        <w:t>Colour</w:t>
-      </w:r>
-      <w:r>
-        <w:t xml:space="preserve"> overlay and large fonts ensure readability on any device.</w:t>
+        <w:t>Prominent hero image and title set the tone, with subhead and quick links to core features. Colour overlay and large fonts ensure readability on any device.</w:t>
       </w:r>
     </w:p>
     <w:p>
@@ -385,19 +358,7 @@
     </w:p>
     <w:p>
       <w:r>
-        <w:t xml:space="preserve">Animated “Did You Know?” block shares Bali facts, adding a </w:t>
-      </w:r>
-      <w:r>
-        <w:t>light-hearted</w:t>
-      </w:r>
-      <w:r>
-        <w:t xml:space="preserve">, local </w:t>
-      </w:r>
-      <w:r>
-        <w:t>flavour</w:t>
-      </w:r>
-      <w:r>
-        <w:t>. The typewriter effect respects reduced motion settings.</w:t>
+        <w:t>Animated “Did You Know?” block shares Bali facts, adding a light-hearted, local flavour. The typewriter effect respects reduced motion settings.</w:t>
       </w:r>
     </w:p>
     <w:p>
@@ -437,13 +398,7 @@
     </w:p>
     <w:p>
       <w:r>
-        <w:t xml:space="preserve">A compact, highlighted list of useful Indonesian phrases. Styled to stand out for quick </w:t>
-      </w:r>
-      <w:r>
-        <w:t>reference and</w:t>
-      </w:r>
-      <w:r>
-        <w:t xml:space="preserve"> marked as an &lt;aside&gt; for screen readers.</w:t>
+        <w:t>A compact, highlighted list of useful Indonesian phrases. Styled to stand out for quick reference and marked as an &lt;aside&gt; for screen readers.</w:t>
       </w:r>
     </w:p>
     <w:p>
@@ -463,13 +418,7 @@
     </w:p>
     <w:p>
       <w:r>
-        <w:t xml:space="preserve">Accessible social icons, copyright notice, and consistent branding close every page. SVG icons are </w:t>
-      </w:r>
-      <w:r>
-        <w:t>labelled</w:t>
-      </w:r>
-      <w:r>
-        <w:t xml:space="preserve"> for screen readers.</w:t>
+        <w:t>Accessible social icons, copyright notice, and consistent branding close every page. SVG icons are labelled for screen readers.</w:t>
       </w:r>
     </w:p>
     <w:p/>
@@ -524,13 +473,7 @@
     </w:p>
     <w:p>
       <w:r>
-        <w:t xml:space="preserve">A responsive, </w:t>
-      </w:r>
-      <w:r>
-        <w:t>centred</w:t>
-      </w:r>
-      <w:r>
-        <w:t xml:space="preserve"> Google Map gives geographical context. Map is intentionally simple to avoid clutter; custom pins could be added in the future.</w:t>
+        <w:t>A responsive, centred Google Map gives geographical context. Map is intentionally simple to avoid clutter; custom pins could be added in the future.</w:t>
       </w:r>
     </w:p>
     <w:p/>
@@ -564,13 +507,7 @@
     </w:p>
     <w:p>
       <w:r>
-        <w:t>A checklist of essential items—each can be ticked off. Progress is saved automatically (</w:t>
-      </w:r>
-      <w:r>
-        <w:t>local Storage</w:t>
-      </w:r>
-      <w:r>
-        <w:t>), so users can return later. If all boxes are ticked, a confetti animation and a congratulatory message appear. Fully keyboard and screen-reader accessible.</w:t>
+        <w:t>A checklist of essential items—each can be ticked off. Progress is saved automatically (local Storage), so users can return later. If all boxes are ticked, a confetti animation and a congratulatory message appear. Fully keyboard and screen-reader accessible.</w:t>
       </w:r>
     </w:p>
     <w:p>
@@ -610,7 +547,15 @@
     </w:p>
     <w:p>
       <w:r>
-        <w:t>Grid of visual icons for packing essentials, making it easy for users to check what they need at a glance.</w:t>
+        <w:t xml:space="preserve">Grid of visual icons for packing essentials, making it easy for users to check what they need </w:t>
+      </w:r>
+      <w:proofErr w:type="gramStart"/>
+      <w:r>
+        <w:t>at a glance</w:t>
+      </w:r>
+      <w:proofErr w:type="gramEnd"/>
+      <w:r>
+        <w:t>.</w:t>
       </w:r>
     </w:p>
     <w:p>
@@ -630,16 +575,7 @@
     </w:p>
     <w:p>
       <w:r>
-        <w:t>Colour</w:t>
-      </w:r>
-      <w:r>
-        <w:t xml:space="preserve">-highlighted tips warn about common scams and explain cultural etiquette, to help </w:t>
-      </w:r>
-      <w:r>
-        <w:t>travellers</w:t>
-      </w:r>
-      <w:r>
-        <w:t xml:space="preserve"> avoid embarrassment or trouble.</w:t>
+        <w:t>Colour-highlighted tips warn about common scams and explain cultural etiquette, to help travellers avoid embarrassment or trouble.</w:t>
       </w:r>
     </w:p>
     <w:p>
@@ -694,19 +630,7 @@
     <w:p>
       <w:r>
         <w:lastRenderedPageBreak/>
-        <w:t xml:space="preserve">Six must-see attractions, each with a </w:t>
-      </w:r>
-      <w:r>
-        <w:t>colourful</w:t>
-      </w:r>
-      <w:r>
-        <w:t xml:space="preserve"> badge and local tip. Cards can be clicked to see enlarged images. All content is </w:t>
-      </w:r>
-      <w:r>
-        <w:t>labelled</w:t>
-      </w:r>
-      <w:r>
-        <w:t xml:space="preserve"> for accessibility.</w:t>
+        <w:t>Six must-see attractions, each with a colourful badge and local tip. Cards can be clicked to see enlarged images. All content is labelled for accessibility.</w:t>
       </w:r>
     </w:p>
     <w:p>
@@ -726,7 +650,15 @@
     </w:p>
     <w:p>
       <w:r>
-        <w:t>A sample schedule (“mini-itinerary”) shows how visitors can combine multiple highlights efficiently.</w:t>
+        <w:t>A sample schedule (“</w:t>
+      </w:r>
+      <w:proofErr w:type="gramStart"/>
+      <w:r>
+        <w:t>mini-itinerary</w:t>
+      </w:r>
+      <w:proofErr w:type="gramEnd"/>
+      <w:r>
+        <w:t>”) shows how visitors can combine multiple highlights efficiently.</w:t>
       </w:r>
     </w:p>
     <w:p>
@@ -799,13 +731,7 @@
         </w:numPr>
       </w:pPr>
       <w:r>
-        <w:t xml:space="preserve">Persistent </w:t>
-      </w:r>
-      <w:r>
-        <w:t>local Storage</w:t>
-      </w:r>
-      <w:r>
-        <w:t xml:space="preserve"> state for the checklist</w:t>
+        <w:t>Persistent local Storage state for the checklist</w:t>
       </w:r>
     </w:p>
     <w:p>
@@ -817,10 +743,7 @@
         </w:numPr>
       </w:pPr>
       <w:r>
-        <w:t>Colour</w:t>
-      </w:r>
-      <w:r>
-        <w:t xml:space="preserve"> contrast tested for both modes (light/dark)</w:t>
+        <w:t>Colour contrast tested for both modes (light/dark)</w:t>
       </w:r>
     </w:p>
     <w:p>
@@ -870,7 +793,15 @@
     </w:p>
     <w:p>
       <w:r>
-        <w:t>The site was tested on Chrome, Firefox, Edge (desktop) and Chrome(Phone). Extra attention was paid to font size and tap targets on mobile.</w:t>
+        <w:t xml:space="preserve">The site was tested on Chrome, Firefox, Edge (desktop) and </w:t>
+      </w:r>
+      <w:proofErr w:type="gramStart"/>
+      <w:r>
+        <w:t>Chrome(</w:t>
+      </w:r>
+      <w:proofErr w:type="gramEnd"/>
+      <w:r>
+        <w:t>Phone). Extra attention was paid to font size and tap targets on mobile.</w:t>
       </w:r>
     </w:p>
     <w:p>
@@ -975,13 +906,7 @@
     </w:p>
     <w:p>
       <w:r>
-        <w:t xml:space="preserve">This project was designed and built to give real </w:t>
-      </w:r>
-      <w:r>
-        <w:t>travellers</w:t>
-      </w:r>
-      <w:r>
-        <w:t xml:space="preserve"> a practical, enjoyable planning experience—and to demonstrate strong, accessible web development for assessment. </w:t>
+        <w:t xml:space="preserve">This project was designed and built to give real travellers a practical, enjoyable planning experience—and to demonstrate strong, accessible web development for assessment. </w:t>
       </w:r>
       <w:r>
         <w:lastRenderedPageBreak/>
@@ -1020,7 +945,15 @@
         <w:ind w:firstLine="720"/>
       </w:pPr>
       <w:r>
-        <w:t>Most travel and destination images: Unsplash and Wikimedia Commons, used under their free-use and Creative Commons licenses. See alt text/captions for individual attributions where relevant.</w:t>
+        <w:t xml:space="preserve">Most travel and destination images: </w:t>
+      </w:r>
+      <w:proofErr w:type="spellStart"/>
+      <w:r>
+        <w:t>Unsplash</w:t>
+      </w:r>
+      <w:proofErr w:type="spellEnd"/>
+      <w:r>
+        <w:t xml:space="preserve"> and Wikimedia Commons, used under their free-use and Creative Commons licenses. See alt text/captions for individual attributions where relevant.</w:t>
       </w:r>
     </w:p>
     <w:p>
@@ -1131,7 +1064,7 @@
                     <pic:cNvPicPr/>
                   </pic:nvPicPr>
                   <pic:blipFill>
-                    <a:blip r:embed="rId5"/>
+                    <a:blip r:embed="rId6"/>
                     <a:stretch>
                       <a:fillRect/>
                     </a:stretch>
@@ -3119,6 +3052,29 @@
       <w:spacing w:val="5"/>
     </w:rPr>
   </w:style>
+  <w:style w:type="character" w:styleId="Hyperlink">
+    <w:name w:val="Hyperlink"/>
+    <w:basedOn w:val="DefaultParagraphFont"/>
+    <w:uiPriority w:val="99"/>
+    <w:unhideWhenUsed/>
+    <w:rsid w:val="00BE1B24"/>
+    <w:rPr>
+      <w:color w:val="467886" w:themeColor="hyperlink"/>
+      <w:u w:val="single"/>
+    </w:rPr>
+  </w:style>
+  <w:style w:type="character" w:styleId="UnresolvedMention">
+    <w:name w:val="Unresolved Mention"/>
+    <w:basedOn w:val="DefaultParagraphFont"/>
+    <w:uiPriority w:val="99"/>
+    <w:semiHidden/>
+    <w:unhideWhenUsed/>
+    <w:rsid w:val="00BE1B24"/>
+    <w:rPr>
+      <w:color w:val="605E5C"/>
+      <w:shd w:val="clear" w:color="auto" w:fill="E1DFDD"/>
+    </w:rPr>
+  </w:style>
 </w:styles>
 </file>
 

</xml_diff>